<commit_message>
The answers have been modified
</commit_message>
<xml_diff>
--- a/Janani Varaha Moorthi_London Answers.docx
+++ b/Janani Varaha Moorthi_London Answers.docx
@@ -4,43 +4,65 @@
   <w:body>
     <w:p>
       <w:r>
-        <w:t xml:space="preserve">The top 5 boroughs which has seen the highest price range between 1998 and 2008 are </w:t>
-      </w:r>
-      <w:r>
-        <w:t xml:space="preserve">England, </w:t>
-      </w:r>
-      <w:r>
-        <w:t xml:space="preserve">Hounslow, </w:t>
-      </w:r>
-      <w:r>
-        <w:t xml:space="preserve">Richmond upon Thames, </w:t>
-      </w:r>
-      <w:r>
-        <w:t>Harrow and Bromley.</w:t>
+        <w:t>The top 5 boroughs which has seen the highest price range between 1998 and 2008 are England, Hounslow, Richmond upon Thames, Harrow and Bromley.</w:t>
       </w:r>
     </w:p>
     <w:p/>
     <w:p>
       <w:r>
-        <w:t xml:space="preserve">The highest price increase has been observed in England and the </w:t>
-      </w:r>
-      <w:r>
-        <w:t>lowest price range has been observed for Hackney.</w:t>
+        <w:t>The highest price increase has been observed in England and the lowest price range has been observed for Hackney.</w:t>
       </w:r>
     </w:p>
     <w:p/>
     <w:p>
       <w:r>
+        <w:drawing>
+          <wp:inline distT="0" distB="0" distL="0" distR="0" wp14:anchorId="18CFA4CC" wp14:editId="70F1E220">
+            <wp:extent cx="4210638" cy="4239217"/>
+            <wp:effectExtent l="0" t="0" r="0" b="9525"/>
+            <wp:docPr id="2" name="Picture 2" descr="Chart, bar chart&#10;&#10;Description automatically generated"/>
+            <wp:cNvGraphicFramePr>
+              <a:graphicFrameLocks xmlns:a="http://schemas.openxmlformats.org/drawingml/2006/main" noChangeAspect="1"/>
+            </wp:cNvGraphicFramePr>
+            <a:graphic xmlns:a="http://schemas.openxmlformats.org/drawingml/2006/main">
+              <a:graphicData uri="http://schemas.openxmlformats.org/drawingml/2006/picture">
+                <pic:pic xmlns:pic="http://schemas.openxmlformats.org/drawingml/2006/picture">
+                  <pic:nvPicPr>
+                    <pic:cNvPr id="2" name="Picture 2" descr="Chart, bar chart&#10;&#10;Description automatically generated"/>
+                    <pic:cNvPicPr/>
+                  </pic:nvPicPr>
+                  <pic:blipFill>
+                    <a:blip r:embed="rId4"/>
+                    <a:stretch>
+                      <a:fillRect/>
+                    </a:stretch>
+                  </pic:blipFill>
+                  <pic:spPr>
+                    <a:xfrm>
+                      <a:off x="0" y="0"/>
+                      <a:ext cx="4210638" cy="4239217"/>
+                    </a:xfrm>
+                    <a:prstGeom prst="rect">
+                      <a:avLst/>
+                    </a:prstGeom>
+                  </pic:spPr>
+                </pic:pic>
+              </a:graphicData>
+            </a:graphic>
+          </wp:inline>
+        </w:drawing>
+      </w:r>
+    </w:p>
+    <w:p/>
+    <w:p>
+      <w:r>
         <w:t>The steps which were followed are:</w:t>
       </w:r>
     </w:p>
     <w:p/>
     <w:p>
       <w:r>
-        <w:t>1)Importing the data from csv,</w:t>
-      </w:r>
-      <w:r>
-        <w:t xml:space="preserve"> as a data frame</w:t>
+        <w:t>1)Importing the data from csv, as a data frame</w:t>
       </w:r>
     </w:p>
     <w:p>
@@ -58,24 +80,13 @@
     </w:p>
     <w:p>
       <w:r>
-        <w:t>3)Model the data with group by functions and</w:t>
-      </w:r>
-      <w:r>
-        <w:t xml:space="preserve"> calculate mean value for each borough for every</w:t>
-      </w:r>
-      <w:r>
-        <w:t xml:space="preserve"> year.</w:t>
-      </w:r>
-    </w:p>
-    <w:p>
-      <w:r>
-        <w:t xml:space="preserve">4) Calculate the </w:t>
-      </w:r>
-      <w:proofErr w:type="spellStart"/>
-      <w:r>
-        <w:t>create_price_ratio</w:t>
-      </w:r>
-      <w:proofErr w:type="spellEnd"/>
+        <w:t>3)Model the data with group by functions and calculate mean value for each borough for every year.</w:t>
+      </w:r>
+    </w:p>
+    <w:p>
+      <w:r>
+        <w:t>4) Calculate the create_price_ratio</w:t>
+      </w:r>
       <w:r>
         <w:t xml:space="preserve"> by creating a </w:t>
       </w:r>
@@ -85,16 +96,8 @@
       <w:r>
         <w:t xml:space="preserve"> </w:t>
       </w:r>
-      <w:proofErr w:type="spellStart"/>
-      <w:r>
-        <w:t>create_price_ratio</w:t>
-      </w:r>
-      <w:proofErr w:type="spellEnd"/>
-      <w:r>
-        <w:t xml:space="preserve"> </w:t>
-      </w:r>
-      <w:r>
-        <w:t>,and obtaining the result of the function .</w:t>
+      <w:r>
+        <w:t>create_price_ratio ,and obtaining the result of the function .</w:t>
       </w:r>
     </w:p>
     <w:p>
@@ -104,41 +107,17 @@
     </w:p>
     <w:p>
       <w:r>
-        <w:t xml:space="preserve">7)Convert the dictionary into a </w:t>
-      </w:r>
-      <w:proofErr w:type="spellStart"/>
-      <w:r>
-        <w:t>DataFrame</w:t>
-      </w:r>
-      <w:proofErr w:type="spellEnd"/>
-      <w:r>
-        <w:t>.</w:t>
-      </w:r>
-    </w:p>
-    <w:p>
-      <w:r>
-        <w:t xml:space="preserve">8)Sort the resulting </w:t>
-      </w:r>
-      <w:proofErr w:type="spellStart"/>
-      <w:r>
-        <w:t>DataFrame</w:t>
-      </w:r>
-      <w:proofErr w:type="spellEnd"/>
-      <w:r>
-        <w:t>.</w:t>
-      </w:r>
-    </w:p>
-    <w:p>
-      <w:r>
-        <w:t xml:space="preserve">9)Plot the </w:t>
-      </w:r>
-      <w:proofErr w:type="spellStart"/>
-      <w:r>
-        <w:t>dataframe</w:t>
-      </w:r>
-      <w:proofErr w:type="spellEnd"/>
-      <w:r>
-        <w:t xml:space="preserve"> as a bar type graph</w:t>
+        <w:t>7)Convert the dictionary into a DataFrame.</w:t>
+      </w:r>
+    </w:p>
+    <w:p>
+      <w:r>
+        <w:t>8)Sort the resulting DataFrame.</w:t>
+      </w:r>
+    </w:p>
+    <w:p>
+      <w:r>
+        <w:t>9)Plot the dataframe as a bar type graph</w:t>
       </w:r>
       <w:r>
         <w:t>, with appropriate labels.</w:t>

</xml_diff>